<commit_message>
drawing of the cube
</commit_message>
<xml_diff>
--- a/assignment_1/infomcv_assignment_1_report.docx
+++ b/assignment_1/infomcv_assignment_1_report.docx
@@ -9,14 +9,12 @@
         <w:rPr>
           <w:b/>
           <w:sz w:val="28"/>
-          <w:lang w:val="en-US"/>
         </w:rPr>
       </w:pPr>
       <w:r>
         <w:rPr>
           <w:b/>
           <w:sz w:val="28"/>
-          <w:lang w:val="en-US"/>
         </w:rPr>
         <w:t xml:space="preserve">INFOMCV Assignment </w:t>
       </w:r>
@@ -24,7 +22,6 @@
         <w:rPr>
           <w:b/>
           <w:sz w:val="28"/>
-          <w:lang w:val="en-US"/>
         </w:rPr>
         <w:t>1</w:t>
       </w:r>
@@ -50,23 +47,7 @@
           <w:b/>
           <w:sz w:val="28"/>
         </w:rPr>
-        <w:t>eemskerk (</w:t>
-      </w:r>
-      <w:proofErr w:type="spellStart"/>
-      <w:r>
-        <w:rPr>
-          <w:b/>
-          <w:sz w:val="28"/>
-        </w:rPr>
-        <w:t>group</w:t>
-      </w:r>
-      <w:proofErr w:type="spellEnd"/>
-      <w:r>
-        <w:rPr>
-          <w:b/>
-          <w:sz w:val="28"/>
-        </w:rPr>
-        <w:t xml:space="preserve"> 69)</w:t>
+        <w:t>eemskerk (group 69)</w:t>
       </w:r>
     </w:p>
     <w:p>
@@ -112,13 +93,8 @@
         </w:rPr>
         <w:t xml:space="preserve">(For the three runs, add (1) intrinsic camera matrix, and (2) test image with cube. </w:t>
       </w:r>
-      <w:proofErr w:type="spellStart"/>
-      <w:r>
-        <w:t>Approx</w:t>
-      </w:r>
-      <w:proofErr w:type="spellEnd"/>
-      <w:r>
-        <w:t xml:space="preserve"> 1 page.</w:t>
+      <w:r>
+        <w:t>Approx 1 page.</w:t>
       </w:r>
       <w:r>
         <w:t>)</w:t>
@@ -233,15 +209,7 @@
               </w:rPr>
             </w:pPr>
             <w:r>
-              <w:t xml:space="preserve">Image </w:t>
-            </w:r>
-            <w:proofErr w:type="spellStart"/>
-            <w:r>
-              <w:t>resolution</w:t>
-            </w:r>
-            <w:proofErr w:type="spellEnd"/>
-            <w:r>
-              <w:t xml:space="preserve"> = </w:t>
+              <w:t xml:space="preserve">Image resolution = </w:t>
             </w:r>
           </w:p>
         </w:tc>
@@ -257,23 +225,7 @@
               </w:rPr>
             </w:pPr>
             <w:r>
-              <w:t xml:space="preserve">[Test image </w:t>
-            </w:r>
-            <w:proofErr w:type="spellStart"/>
-            <w:r>
-              <w:t>with</w:t>
-            </w:r>
-            <w:proofErr w:type="spellEnd"/>
-            <w:r>
-              <w:t xml:space="preserve"> </w:t>
-            </w:r>
-            <w:proofErr w:type="spellStart"/>
-            <w:r>
-              <w:t>cube</w:t>
-            </w:r>
-            <w:proofErr w:type="spellEnd"/>
-            <w:r>
-              <w:t>]</w:t>
+              <w:t>[Test image with cube]</w:t>
             </w:r>
           </w:p>
         </w:tc>
@@ -399,15 +351,7 @@
               </w:rPr>
             </w:pPr>
             <w:r>
-              <w:t xml:space="preserve">Image </w:t>
-            </w:r>
-            <w:proofErr w:type="spellStart"/>
-            <w:r>
-              <w:t>resolution</w:t>
-            </w:r>
-            <w:proofErr w:type="spellEnd"/>
-            <w:r>
-              <w:t xml:space="preserve"> =</w:t>
+              <w:t>Image resolution =</w:t>
             </w:r>
           </w:p>
         </w:tc>
@@ -423,23 +367,7 @@
               </w:rPr>
             </w:pPr>
             <w:r>
-              <w:t xml:space="preserve">[Test image </w:t>
-            </w:r>
-            <w:proofErr w:type="spellStart"/>
-            <w:r>
-              <w:t>with</w:t>
-            </w:r>
-            <w:proofErr w:type="spellEnd"/>
-            <w:r>
-              <w:t xml:space="preserve"> </w:t>
-            </w:r>
-            <w:proofErr w:type="spellStart"/>
-            <w:r>
-              <w:t>cube</w:t>
-            </w:r>
-            <w:proofErr w:type="spellEnd"/>
-            <w:r>
-              <w:t>]</w:t>
+              <w:t>[Test image with cube]</w:t>
             </w:r>
           </w:p>
         </w:tc>
@@ -564,15 +492,7 @@
               </w:rPr>
             </w:pPr>
             <w:r>
-              <w:t xml:space="preserve">Image </w:t>
-            </w:r>
-            <w:proofErr w:type="spellStart"/>
-            <w:r>
-              <w:t>resolution</w:t>
-            </w:r>
-            <w:proofErr w:type="spellEnd"/>
-            <w:r>
-              <w:t xml:space="preserve"> =</w:t>
+              <w:t>Image resolution =</w:t>
             </w:r>
           </w:p>
         </w:tc>
@@ -588,23 +508,7 @@
               </w:rPr>
             </w:pPr>
             <w:r>
-              <w:t xml:space="preserve">[Test image </w:t>
-            </w:r>
-            <w:proofErr w:type="spellStart"/>
-            <w:r>
-              <w:t>with</w:t>
-            </w:r>
-            <w:proofErr w:type="spellEnd"/>
-            <w:r>
-              <w:t xml:space="preserve"> </w:t>
-            </w:r>
-            <w:proofErr w:type="spellStart"/>
-            <w:r>
-              <w:t>cube</w:t>
-            </w:r>
-            <w:proofErr w:type="spellEnd"/>
-            <w:r>
-              <w:t>]</w:t>
+              <w:t>[Test image with cube]</w:t>
             </w:r>
           </w:p>
         </w:tc>
@@ -623,7 +527,6 @@
           <w:sz w:val="24"/>
         </w:rPr>
       </w:pPr>
-      <w:proofErr w:type="spellStart"/>
       <w:r>
         <w:rPr>
           <w:b/>
@@ -631,45 +534,12 @@
         </w:rPr>
         <w:t>Discussion</w:t>
       </w:r>
-      <w:proofErr w:type="spellEnd"/>
       <w:r>
         <w:rPr>
           <w:b/>
           <w:sz w:val="24"/>
         </w:rPr>
-        <w:t xml:space="preserve"> of </w:t>
-      </w:r>
-      <w:proofErr w:type="spellStart"/>
-      <w:r>
-        <w:rPr>
-          <w:b/>
-          <w:sz w:val="24"/>
-        </w:rPr>
-        <w:t>the</w:t>
-      </w:r>
-      <w:proofErr w:type="spellEnd"/>
-      <w:r>
-        <w:rPr>
-          <w:b/>
-          <w:sz w:val="24"/>
-        </w:rPr>
-        <w:t xml:space="preserve"> </w:t>
-      </w:r>
-      <w:proofErr w:type="spellStart"/>
-      <w:r>
-        <w:rPr>
-          <w:b/>
-          <w:sz w:val="24"/>
-        </w:rPr>
-        <w:t>three</w:t>
-      </w:r>
-      <w:proofErr w:type="spellEnd"/>
-      <w:r>
-        <w:rPr>
-          <w:b/>
-          <w:sz w:val="24"/>
-        </w:rPr>
-        <w:t xml:space="preserve"> runs</w:t>
+        <w:t xml:space="preserve"> of the three runs</w:t>
       </w:r>
     </w:p>
     <w:p>
@@ -744,6 +614,9 @@
     <w:p>
       <w:pPr>
         <w:pStyle w:val="Geenafstand"/>
+        <w:rPr>
+          <w:lang w:val="en-GB"/>
+        </w:rPr>
       </w:pPr>
       <w:r>
         <w:rPr>
@@ -752,12 +625,18 @@
         <w:t xml:space="preserve">(Discuss briefly how you calculate (1) value and (2) hue values of the top plane. Be specific in which points you consider and how you calculate the angles or distances; Approx. </w:t>
       </w:r>
       <w:r>
+        <w:rPr>
+          <w:lang w:val="en-GB"/>
+        </w:rPr>
         <w:t>¼ page.)</w:t>
       </w:r>
     </w:p>
     <w:p>
       <w:pPr>
         <w:pStyle w:val="Geenafstand"/>
+        <w:rPr>
+          <w:lang w:val="en-GB"/>
+        </w:rPr>
       </w:pPr>
     </w:p>
     <w:p>
@@ -781,6 +660,9 @@
     <w:p>
       <w:pPr>
         <w:pStyle w:val="Geenafstand"/>
+        <w:rPr>
+          <w:lang w:val="en-GB"/>
+        </w:rPr>
       </w:pPr>
       <w:r>
         <w:rPr>
@@ -789,18 +671,30 @@
         <w:t xml:space="preserve">(Indicate which ones you did, and how you did them; Approx. </w:t>
       </w:r>
       <w:r>
+        <w:rPr>
+          <w:lang w:val="en-GB"/>
+        </w:rPr>
         <w:t>1/</w:t>
       </w:r>
       <w:r>
+        <w:rPr>
+          <w:lang w:val="en-GB"/>
+        </w:rPr>
         <w:t>2</w:t>
       </w:r>
       <w:r>
+        <w:rPr>
+          <w:lang w:val="en-GB"/>
+        </w:rPr>
         <w:t xml:space="preserve"> page.)</w:t>
       </w:r>
     </w:p>
     <w:p>
       <w:pPr>
         <w:pStyle w:val="Geenafstand"/>
+        <w:rPr>
+          <w:lang w:val="en-GB"/>
+        </w:rPr>
       </w:pPr>
     </w:p>
     <w:p>
@@ -837,6 +731,147 @@
           <w:lang w:val="en-US"/>
         </w:rPr>
         <w:t>(Mention tool and prompt, and how the output was used. No limit on space, add all prompts you performed.)</w:t>
+      </w:r>
+    </w:p>
+    <w:p>
+      <w:pPr>
+        <w:pStyle w:val="Geenafstand"/>
+        <w:rPr>
+          <w:lang w:val="en-GB"/>
+        </w:rPr>
+      </w:pPr>
+      <w:r>
+        <w:rPr>
+          <w:lang w:val="en-US"/>
+        </w:rPr>
+        <w:t>Tool: ChatGPT</w:t>
+      </w:r>
+      <w:r>
+        <w:rPr>
+          <w:lang w:val="en-US"/>
+        </w:rPr>
+        <w:br/>
+        <w:t xml:space="preserve">Prompt: </w:t>
+      </w:r>
+      <w:r>
+        <w:rPr>
+          <w:lang w:val="en-GB"/>
+        </w:rPr>
+        <w:t xml:space="preserve">I'm calibrating a camera on chessboard corners and this is the result I'm getting from opencv's calibratecamera function, does this make sense? ret = 2.8003920460223046 mtx = array([[949.3544538 , 0. , 632.29329938], [ 0. , 950.25521848, 342.30391943], [ 0. , 0. , 1. ]]) dist = array([[ 0.01308269, 0.00830235, -0.00569856, -0.00197573, -0.07354867]]) rvecs = (array([[-0.02249589], [ 0.96791941], [ 2.95791207]]), array([[-0.28472393], [-0.36600851], [ 0.097076 ]]), array([[ 0.08090293], [ 0.23423288], [-0.04143436]]), array([[-0.34284721], [-0.78286334], [-2.5990608 ]]), array([[0.01436033], [1.49111563], [2.69694279]]), array([[-1.2020515 ], [-0.73456981], [-2.74927711]]), array([[-1.32214319], [-0.71582873], [-2.72065512]]), array([[-0.01042112], [-0.73417606], [-3.08282249]]), array([[-0.77557792], [-0.96354568], [-2.76967579]]), array([[0.04458953], [1.99562545], [2.37763468]]), array([[ 0.69954609], [-1.33751776], [-2.15106206]]), array([[ 0.04737814], [-0.96547143], [-2.76776792]]), array([[0.1911455 ], [1.31245308], [2.33740533]]), array([[ 0.11651925], [-1.50941256], [ 2.70418832]]), array([[ </w:t>
+      </w:r>
+      <w:r>
+        <w:rPr>
+          <w:lang w:val="en-GB"/>
+        </w:rPr>
+        <w:lastRenderedPageBreak/>
+        <w:t>0.16061017], [-1.07070278], [ 2.86438501]]), array([[0.78830349], [0.22170946], [2.92119716]]), array([[ 0.17211444], [-0.79030873], [ 2.95848013]]), array([[-0.20686103], [-1.49680647], [ 2.62704821]]), array([[-0.05175465], [-2.27179329], [-2.13559935]]), array([[1.86619636], [0.60984159], [2.29089539]]), array([[ 0.53370667], [-0.7484461 ], [ 2.6418231 ]]), array([[ 0.95266271], [-0.73844584], [-2.83864623]]), array([[-0.12116627], [-1.8231788 ], [-2.30826317]]), array([[0.12367965], [0.86430081], [2.93267143]]), array([[0.62077885], [1.26342586], [2.66514551]])) tvecs = (array([[ 2.31422848], [18.58075295], [61.13502679]]), array([[-4.16399451], [ 0.46782801], [55.49457131]]), array([[ 7.42302111], [-7.18078668], [62.37929283]]), array([[-24.16418994], [ -8.798595 ], [ 49.18685365]]), array([[ 2.82310537], [15.141083 ], [43.55466905]]), array([[17.42168171], [13.1790839 ], [43.74098382]]), array([[-3.46916923], [ 8.37366471], [28.06389763]]), array([[ 4.96076143], [-9.35237871], [66.37138906]]), array([[ 5.49067029], [ 3.41465461], [20.36913679]]), array([[-1.26075831], [ 4.16268067], [24.09055228]]), array([[ 6.10767187], [ 9.82234796], [33.85335488]]), array([[ 1.30978531], [ 3.1476454 ], [15.1738025 ]]), array([[ 6.97026186], [-1.06420473], [13.62421369]]), array([[ 5.7795443 ], [ 6.31574762], [58.04228663]]), array([[ 5.75050526], [ 3.99872441], [19.42359176]]), array([[10.94872743], [10.11298055], [58.93036659]]), array([[10.25449097], [ 8.31309871], [60.94987097]]), array([[-15.37630562], [ -9.69711889], [ 42.8500144 ]]), array([[ 3.95718153], [ 4.63123237], [13.93785951]]), array([[10.16318979], [ 5.46580038], [18.11169343]]), array([[ 4.19519187], [-4.73082655], [32.23472649]]), array([[-13.42320391], [ 0.42063172], [ 55.8171702 ]]), array([[-6.60475197], [ 9.16851895], [35.37318121]]), array([[ 4.26293134], [-4.653807 ], [46.45000252]]), array([[-3.68845549], [11.39562137], [37.51759368]]))</w:t>
+      </w:r>
+    </w:p>
+    <w:p>
+      <w:pPr>
+        <w:pStyle w:val="Geenafstand"/>
+        <w:rPr>
+          <w:lang w:val="en-GB"/>
+        </w:rPr>
+      </w:pPr>
+    </w:p>
+    <w:p>
+      <w:pPr>
+        <w:pStyle w:val="Geenafstand"/>
+        <w:rPr>
+          <w:lang w:val="en-GB"/>
+        </w:rPr>
+      </w:pPr>
+      <w:r>
+        <w:rPr>
+          <w:lang w:val="en-GB"/>
+        </w:rPr>
+        <w:t>Tool: ChatGPT</w:t>
+      </w:r>
+    </w:p>
+    <w:p>
+      <w:pPr>
+        <w:pStyle w:val="Geenafstand"/>
+      </w:pPr>
+      <w:r>
+        <w:rPr>
+          <w:lang w:val="en-GB"/>
+        </w:rPr>
+        <w:t xml:space="preserve">Prompt: </w:t>
+      </w:r>
+      <w:r>
+        <w:rPr>
+          <w:lang w:val="en-GB"/>
+        </w:rPr>
+        <w:t>If I've calibrated my camera using opencv and now able to project points on a grid of a chess board what is the theory behind finding the real world distance between a point and the camera? Let's say the coordinates on the grid are (1, 1, 2)</w:t>
+      </w:r>
+      <w:r>
+        <w:rPr>
+          <w:lang w:val="en-GB"/>
+        </w:rPr>
+        <w:br/>
+      </w:r>
+      <w:r>
+        <w:rPr>
+          <w:lang w:val="en-GB"/>
+        </w:rPr>
+        <w:br/>
+        <w:t>Tool: ChatGPT</w:t>
+      </w:r>
+      <w:r>
+        <w:rPr>
+          <w:lang w:val="en-GB"/>
+        </w:rPr>
+        <w:br/>
+        <w:t>P</w:t>
+      </w:r>
+      <w:r>
+        <w:rPr>
+          <w:lang w:val="en-GB"/>
+        </w:rPr>
+        <w:t xml:space="preserve">rompt: </w:t>
+      </w:r>
+      <w:r>
+        <w:t>My rotation vector is a 3x1 vector, did I do something wrong?</w:t>
+      </w:r>
+    </w:p>
+    <w:p>
+      <w:pPr>
+        <w:pStyle w:val="Geenafstand"/>
+        <w:rPr>
+          <w:lang w:val="en-GB"/>
+        </w:rPr>
+      </w:pPr>
+    </w:p>
+    <w:p>
+      <w:pPr>
+        <w:pStyle w:val="Geenafstand"/>
+        <w:rPr>
+          <w:lang w:val="en-GB"/>
+        </w:rPr>
+      </w:pPr>
+      <w:r>
+        <w:rPr>
+          <w:lang w:val="en-GB"/>
+        </w:rPr>
+        <w:t>Tool: ChatGPT</w:t>
+      </w:r>
+    </w:p>
+    <w:p>
+      <w:pPr>
+        <w:pStyle w:val="Geenafstand"/>
+        <w:rPr>
+          <w:lang w:val="en-GB"/>
+        </w:rPr>
+      </w:pPr>
+      <w:r>
+        <w:rPr>
+          <w:lang w:val="en-GB"/>
+        </w:rPr>
+        <w:t xml:space="preserve">Prompt: </w:t>
+      </w:r>
+      <w:r>
+        <w:t>When I know the hsv values for a pixel how can opencv convert this to bgr values?</w:t>
       </w:r>
     </w:p>
     <w:sectPr>
@@ -1251,7 +1286,6 @@
   <w:style w:type="character" w:default="1" w:styleId="Standaardalinea-lettertype">
     <w:name w:val="Default Paragraph Font"/>
     <w:uiPriority w:val="1"/>
-    <w:semiHidden/>
     <w:unhideWhenUsed/>
   </w:style>
   <w:style w:type="table" w:default="1" w:styleId="Standaardtabel">

</xml_diff>